<commit_message>
Finished video and report. All ready to submit MP2
</commit_message>
<xml_diff>
--- a/MiniLab2_Report/MiniLab2_Report_version2.docx
+++ b/MiniLab2_Report/MiniLab2_Report_version2.docx
@@ -631,16 +631,24 @@
     </w:p>
     <w:p>
       <w:r>
-        <w:t xml:space="preserve">Video link demonstrating command line interface and physical interaction </w:t>
-      </w:r>
+        <w:t>Video link demonstrating command line interface and physical interaction with the different environments:</w:t>
+      </w:r>
+      <w:r>
+        <w:t xml:space="preserve"> </w:t>
+      </w:r>
+      <w:hyperlink r:id="rId12" w:history="1">
+        <w:r>
+          <w:rPr>
+            <w:rStyle w:val="Hyperlink"/>
+          </w:rPr>
+          <w:t>http://youtu.be/dGLiOeVB6Sw</w:t>
+        </w:r>
+      </w:hyperlink>
+    </w:p>
+    <w:p>
       <w:bookmarkStart w:id="0" w:name="_GoBack"/>
       <w:bookmarkEnd w:id="0"/>
       <w:r>
-        <w:t>with the different environments:</w:t>
-      </w:r>
-    </w:p>
-    <w:p>
-      <w:r>
         <w:t xml:space="preserve">Note that a copy of this video can also be found in our </w:t>
       </w:r>
       <w:proofErr w:type="spellStart"/>
@@ -664,7 +672,7 @@
       <w:r>
         <w:t xml:space="preserve">: </w:t>
       </w:r>
-      <w:hyperlink r:id="rId12" w:history="1">
+      <w:hyperlink r:id="rId13" w:history="1">
         <w:r>
           <w:rPr>
             <w:rStyle w:val="Hyperlink"/>

</xml_diff>